<commit_message>
Fix server, client and add rogue in CW
</commit_message>
<xml_diff>
--- a/Dyachenko_Otchet_Cryptology_2019_IV621.docx
+++ b/Dyachenko_Otchet_Cryptology_2019_IV621.docx
@@ -1142,7 +1142,6 @@
             </w:rPr>
             <w:tab/>
           </w:r>
-          <w:bookmarkStart w:id="0" w:name="_GoBack"/>
           <w:r>
             <w:rPr>
               <w:rFonts w:ascii="Times New Roman" w:hAnsi="Times New Roman" w:cs="Times New Roman"/>
@@ -1498,7 +1497,7 @@
                 <w:sz w:val="28"/>
                 <w:szCs w:val="28"/>
               </w:rPr>
-              <w:t>7</w:t>
+              <w:t>9</w:t>
             </w:r>
             <w:r>
               <w:rPr>
@@ -1617,7 +1616,7 @@
                 <w:sz w:val="28"/>
                 <w:szCs w:val="28"/>
               </w:rPr>
-              <w:t>7</w:t>
+              <w:t>9</w:t>
             </w:r>
             <w:r>
               <w:rPr>
@@ -1643,7 +1642,6 @@
             <w:fldChar w:fldCharType="end"/>
           </w:r>
         </w:p>
-        <w:bookmarkEnd w:id="0" w:displacedByCustomXml="next"/>
       </w:sdtContent>
     </w:sdt>
     <w:p>
@@ -1660,6 +1658,8 @@
           <w:lang w:val="en-US"/>
         </w:rPr>
       </w:pPr>
+      <w:bookmarkStart w:id="0" w:name="_GoBack"/>
+      <w:bookmarkEnd w:id="0"/>
     </w:p>
     <w:p>
       <w:pPr>
@@ -1763,55 +1763,57 @@
           <w:sz w:val="28"/>
           <w:szCs w:val="28"/>
         </w:rPr>
-        <w:t xml:space="preserve">Алиса должна доказать Бобу, что она </w:t>
-      </w:r>
-      <w:r>
+        <w:t>При установлении подлинности пароля Алиса должна передать свой секрет (пароль) верификатору; это может привести к перехвату информации Евой. Кроме того, нечестный верификатор может показать пароль другим или использовать его, чтобы исполнить роль претендента.</w:t>
+      </w:r>
+    </w:p>
+    <w:p>
+      <w:pPr>
+        <w:pStyle w:val="a7"/>
+        <w:suppressAutoHyphens w:val="0"/>
+        <w:autoSpaceDN/>
+        <w:snapToGrid/>
+        <w:spacing w:line="360" w:lineRule="auto"/>
+        <w:ind w:left="0" w:firstLine="709"/>
+        <w:jc w:val="both"/>
+        <w:textAlignment w:val="auto"/>
         <w:rPr>
           <w:rFonts w:ascii="Times New Roman" w:hAnsi="Times New Roman" w:cs="Times New Roman"/>
           <w:sz w:val="28"/>
           <w:szCs w:val="28"/>
         </w:rPr>
-        <w:t>знает пароль</w:t>
-      </w:r>
+      </w:pPr>
       <w:r>
         <w:rPr>
           <w:rFonts w:ascii="Times New Roman" w:hAnsi="Times New Roman" w:cs="Times New Roman"/>
           <w:sz w:val="28"/>
           <w:szCs w:val="28"/>
         </w:rPr>
-        <w:t xml:space="preserve">, не </w:t>
-      </w:r>
-      <w:r>
+        <w:t>При установлении подлинности объекта методом вызова-ответа секрет претендента не передают верификатору. Претендент применяет некоторую функцию для обработки вызова, которая передана верификатором, но при этом включает свой секрет. В некоторых методах "вызова-ответа" верификатор фактически знает секрет претендента, при этом он может неправильно использоваться нечестной верификацией. В других методах верификатор может извлечь некоторую информацию о секрете претендент а, выбирая заранее запланированное множество вызовов.</w:t>
+      </w:r>
+    </w:p>
+    <w:p>
+      <w:pPr>
+        <w:pStyle w:val="a7"/>
+        <w:suppressAutoHyphens w:val="0"/>
+        <w:autoSpaceDN/>
+        <w:snapToGrid/>
+        <w:spacing w:line="360" w:lineRule="auto"/>
+        <w:ind w:left="0" w:firstLine="709"/>
+        <w:jc w:val="both"/>
+        <w:textAlignment w:val="auto"/>
         <w:rPr>
           <w:rFonts w:ascii="Times New Roman" w:hAnsi="Times New Roman" w:cs="Times New Roman"/>
           <w:sz w:val="28"/>
           <w:szCs w:val="28"/>
         </w:rPr>
-        <w:t xml:space="preserve">раскрыв </w:t>
-      </w:r>
+      </w:pPr>
       <w:r>
         <w:rPr>
           <w:rFonts w:ascii="Times New Roman" w:hAnsi="Times New Roman" w:cs="Times New Roman"/>
           <w:sz w:val="28"/>
           <w:szCs w:val="28"/>
         </w:rPr>
-        <w:t>ему исходный</w:t>
-      </w:r>
-      <w:r>
-        <w:rPr>
-          <w:rFonts w:ascii="Times New Roman" w:hAnsi="Times New Roman" w:cs="Times New Roman"/>
-          <w:sz w:val="28"/>
-          <w:szCs w:val="28"/>
-        </w:rPr>
-        <w:t xml:space="preserve"> пароль</w:t>
-      </w:r>
-      <w:r>
-        <w:rPr>
-          <w:rFonts w:ascii="Times New Roman" w:hAnsi="Times New Roman" w:cs="Times New Roman"/>
-          <w:sz w:val="28"/>
-          <w:szCs w:val="28"/>
-        </w:rPr>
-        <w:t>.</w:t>
+        <w:t>В установлении подлинности с нулевым разглашением претендент не раскрывает ничего, что могло бы создать угрозу конфиденциальности секрета. Претендент доказывает верификатору, что он знает секрет, не раскрывая и не показывая его. В таком случае взаимодействие разработано так, чтобы не привести к раскрытию или предположению о содержании секрета. После обмена сообщениями верификатор только знает, что претендент имеет или не имеет секрета - и ничего больше. В этой ситуации результат - да/нет. Это единственный бит информации</w:t>
       </w:r>
     </w:p>
     <w:p>
@@ -3789,7 +3791,7 @@
         <w:autoSpaceDN/>
         <w:snapToGrid/>
         <w:spacing w:after="480" w:line="360" w:lineRule="auto"/>
-        <w:ind w:left="0" w:firstLine="709"/>
+        <w:ind w:left="0" w:firstLine="567"/>
         <w:jc w:val="both"/>
         <w:textAlignment w:val="auto"/>
         <w:rPr>
@@ -3804,7 +3806,7 @@
           <w:sz w:val="28"/>
           <w:szCs w:val="28"/>
         </w:rPr>
-        <w:t xml:space="preserve">Вывод логов от сервера и </w:t>
+        <w:t>Вывод логов сервера</w:t>
       </w:r>
       <w:r>
         <w:rPr>
@@ -3812,13 +3814,36 @@
           <w:sz w:val="28"/>
           <w:szCs w:val="28"/>
         </w:rPr>
-        <w:t>клиента за один раунд (слева сервер, справа клиент):</w:t>
-      </w:r>
-    </w:p>
-    <w:p>
-      <w:pPr>
-        <w:pStyle w:val="a7"/>
-        <w:keepNext/>
+        <w:t xml:space="preserve"> за </w:t>
+      </w:r>
+      <w:r>
+        <w:rPr>
+          <w:rFonts w:ascii="Times New Roman" w:hAnsi="Times New Roman" w:cs="Times New Roman"/>
+          <w:sz w:val="28"/>
+          <w:szCs w:val="28"/>
+        </w:rPr>
+        <w:t>одну сессию</w:t>
+      </w:r>
+      <w:r>
+        <w:rPr>
+          <w:rFonts w:ascii="Times New Roman" w:hAnsi="Times New Roman" w:cs="Times New Roman"/>
+          <w:sz w:val="28"/>
+          <w:szCs w:val="28"/>
+        </w:rPr>
+        <w:t xml:space="preserve"> при подключении клиента</w:t>
+      </w:r>
+      <w:r>
+        <w:rPr>
+          <w:rFonts w:ascii="Times New Roman" w:hAnsi="Times New Roman" w:cs="Times New Roman"/>
+          <w:sz w:val="28"/>
+          <w:szCs w:val="28"/>
+        </w:rPr>
+        <w:t>:</w:t>
+      </w:r>
+    </w:p>
+    <w:p>
+      <w:pPr>
+        <w:pStyle w:val="a7"/>
         <w:widowControl/>
         <w:suppressAutoHyphens w:val="0"/>
         <w:autoSpaceDN/>
@@ -3827,24 +3852,25 @@
         <w:ind w:left="0" w:firstLine="0"/>
         <w:jc w:val="center"/>
         <w:textAlignment w:val="auto"/>
-        <w:rPr>
-          <w:rFonts w:ascii="Times New Roman" w:hAnsi="Times New Roman" w:cs="Times New Roman"/>
-          <w:sz w:val="28"/>
-          <w:szCs w:val="28"/>
-        </w:rPr>
-      </w:pPr>
-      <w:r>
         <w:rPr>
           <w:rFonts w:ascii="Times New Roman" w:hAnsi="Times New Roman" w:cs="Times New Roman"/>
           <w:noProof/>
           <w:sz w:val="28"/>
           <w:szCs w:val="28"/>
         </w:rPr>
+      </w:pPr>
+      <w:r>
+        <w:rPr>
+          <w:rFonts w:ascii="Times New Roman" w:hAnsi="Times New Roman" w:cs="Times New Roman"/>
+          <w:noProof/>
+          <w:sz w:val="28"/>
+          <w:szCs w:val="28"/>
+        </w:rPr>
         <w:drawing>
-          <wp:inline distT="0" distB="0" distL="0" distR="0" wp14:anchorId="1F30E9D6" wp14:editId="3287795B">
-            <wp:extent cx="5934075" cy="2266950"/>
-            <wp:effectExtent l="0" t="0" r="9525" b="0"/>
-            <wp:docPr id="6" name="Рисунок 6"/>
+          <wp:inline distT="0" distB="0" distL="0" distR="0" wp14:anchorId="65BD448E" wp14:editId="080AB315">
+            <wp:extent cx="5178056" cy="7040649"/>
+            <wp:effectExtent l="0" t="0" r="3810" b="8255"/>
+            <wp:docPr id="1" name="Рисунок 1"/>
             <wp:cNvGraphicFramePr>
               <a:graphicFrameLocks xmlns:a="http://schemas.openxmlformats.org/drawingml/2006/main" noChangeAspect="1"/>
             </wp:cNvGraphicFramePr>
@@ -3852,7 +3878,7 @@
               <a:graphicData uri="http://schemas.openxmlformats.org/drawingml/2006/picture">
                 <pic:pic xmlns:pic="http://schemas.openxmlformats.org/drawingml/2006/picture">
                   <pic:nvPicPr>
-                    <pic:cNvPr id="0" name="Picture 12"/>
+                    <pic:cNvPr id="0" name="Picture 3"/>
                     <pic:cNvPicPr>
                       <a:picLocks noChangeAspect="1" noChangeArrowheads="1"/>
                     </pic:cNvPicPr>
@@ -3873,7 +3899,7 @@
                   <pic:spPr bwMode="auto">
                     <a:xfrm>
                       <a:off x="0" y="0"/>
-                      <a:ext cx="5934075" cy="2266950"/>
+                      <a:ext cx="5202315" cy="7073634"/>
                     </a:xfrm>
                     <a:prstGeom prst="rect">
                       <a:avLst/>
@@ -3889,6 +3915,25 @@
           </wp:inline>
         </w:drawing>
       </w:r>
+    </w:p>
+    <w:p>
+      <w:pPr>
+        <w:pStyle w:val="a7"/>
+        <w:keepNext/>
+        <w:widowControl/>
+        <w:suppressAutoHyphens w:val="0"/>
+        <w:autoSpaceDN/>
+        <w:snapToGrid/>
+        <w:spacing w:after="480" w:line="360" w:lineRule="auto"/>
+        <w:ind w:left="0" w:firstLine="0"/>
+        <w:jc w:val="center"/>
+        <w:textAlignment w:val="auto"/>
+        <w:rPr>
+          <w:rFonts w:ascii="Times New Roman" w:hAnsi="Times New Roman" w:cs="Times New Roman"/>
+          <w:sz w:val="28"/>
+          <w:szCs w:val="28"/>
+        </w:rPr>
+      </w:pPr>
       <w:r>
         <w:rPr>
           <w:rFonts w:ascii="Times New Roman" w:hAnsi="Times New Roman" w:cs="Times New Roman"/>
@@ -3964,23 +4009,995 @@
           <w:szCs w:val="28"/>
         </w:rPr>
       </w:pPr>
-    </w:p>
-    <w:p>
-      <w:pPr>
-        <w:widowControl/>
-        <w:suppressAutoHyphens w:val="0"/>
-        <w:autoSpaceDN/>
-        <w:snapToGrid/>
-        <w:spacing w:after="480" w:line="360" w:lineRule="auto"/>
-        <w:ind w:left="0" w:firstLine="0"/>
-        <w:jc w:val="both"/>
-        <w:textAlignment w:val="auto"/>
+      <w:r>
         <w:rPr>
           <w:rFonts w:ascii="Times New Roman" w:hAnsi="Times New Roman" w:cs="Times New Roman"/>
           <w:sz w:val="28"/>
           <w:szCs w:val="28"/>
         </w:rPr>
-      </w:pPr>
+        <w:t xml:space="preserve">В логах можно увидеть как создается открытый ключ </w:t>
+      </w:r>
+      <w:r>
+        <w:rPr>
+          <w:rFonts w:ascii="Times New Roman" w:hAnsi="Times New Roman" w:cs="Times New Roman"/>
+          <w:sz w:val="28"/>
+          <w:szCs w:val="28"/>
+          <w:lang w:val="en-US"/>
+        </w:rPr>
+        <w:t>N</w:t>
+      </w:r>
+      <w:r>
+        <w:rPr>
+          <w:rFonts w:ascii="Times New Roman" w:hAnsi="Times New Roman" w:cs="Times New Roman"/>
+          <w:sz w:val="28"/>
+          <w:szCs w:val="28"/>
+        </w:rPr>
+        <w:t xml:space="preserve">, </w:t>
+      </w:r>
+      <w:r>
+        <w:rPr>
+          <w:rFonts w:ascii="Times New Roman" w:hAnsi="Times New Roman" w:cs="Times New Roman"/>
+          <w:sz w:val="28"/>
+          <w:szCs w:val="28"/>
+        </w:rPr>
+        <w:t>создается соединение с пользователем и начинается сессия из пяти раундом путем передачи</w:t>
+      </w:r>
+      <w:r>
+        <w:rPr>
+          <w:rFonts w:ascii="Times New Roman" w:hAnsi="Times New Roman" w:cs="Times New Roman"/>
+          <w:sz w:val="28"/>
+          <w:szCs w:val="28"/>
+        </w:rPr>
+        <w:t xml:space="preserve"> открытых ключей </w:t>
+      </w:r>
+      <w:r>
+        <w:rPr>
+          <w:rFonts w:ascii="Times New Roman" w:hAnsi="Times New Roman" w:cs="Times New Roman"/>
+          <w:sz w:val="28"/>
+          <w:szCs w:val="28"/>
+          <w:lang w:val="en-US"/>
+        </w:rPr>
+        <w:t>N</w:t>
+      </w:r>
+      <w:r>
+        <w:rPr>
+          <w:rFonts w:ascii="Times New Roman" w:hAnsi="Times New Roman" w:cs="Times New Roman"/>
+          <w:sz w:val="28"/>
+          <w:szCs w:val="28"/>
+        </w:rPr>
+        <w:t xml:space="preserve"> и </w:t>
+      </w:r>
+      <w:r>
+        <w:rPr>
+          <w:rFonts w:ascii="Times New Roman" w:hAnsi="Times New Roman" w:cs="Times New Roman"/>
+          <w:sz w:val="28"/>
+          <w:szCs w:val="28"/>
+          <w:lang w:val="en-US"/>
+        </w:rPr>
+        <w:t>V</w:t>
+      </w:r>
+      <w:r>
+        <w:rPr>
+          <w:rFonts w:ascii="Times New Roman" w:hAnsi="Times New Roman" w:cs="Times New Roman"/>
+          <w:sz w:val="28"/>
+          <w:szCs w:val="28"/>
+        </w:rPr>
+        <w:t xml:space="preserve">, приеме пользовательских открытых ключей </w:t>
+      </w:r>
+      <w:r>
+        <w:rPr>
+          <w:rFonts w:ascii="Times New Roman" w:hAnsi="Times New Roman" w:cs="Times New Roman"/>
+          <w:sz w:val="28"/>
+          <w:szCs w:val="28"/>
+          <w:lang w:val="en-US"/>
+        </w:rPr>
+        <w:lastRenderedPageBreak/>
+        <w:t>V</w:t>
+      </w:r>
+      <w:r>
+        <w:rPr>
+          <w:rFonts w:ascii="Times New Roman" w:hAnsi="Times New Roman" w:cs="Times New Roman"/>
+          <w:sz w:val="28"/>
+          <w:szCs w:val="28"/>
+        </w:rPr>
+        <w:t xml:space="preserve"> и</w:t>
+      </w:r>
+      <w:r>
+        <w:rPr>
+          <w:rFonts w:ascii="Times New Roman" w:hAnsi="Times New Roman" w:cs="Times New Roman"/>
+          <w:sz w:val="28"/>
+          <w:szCs w:val="28"/>
+        </w:rPr>
+        <w:t xml:space="preserve"> </w:t>
+      </w:r>
+      <w:r>
+        <w:rPr>
+          <w:rFonts w:ascii="Times New Roman" w:hAnsi="Times New Roman" w:cs="Times New Roman"/>
+          <w:sz w:val="28"/>
+          <w:szCs w:val="28"/>
+          <w:lang w:val="en-US"/>
+        </w:rPr>
+        <w:t>X</w:t>
+      </w:r>
+      <w:r>
+        <w:rPr>
+          <w:rFonts w:ascii="Times New Roman" w:hAnsi="Times New Roman" w:cs="Times New Roman"/>
+          <w:sz w:val="28"/>
+          <w:szCs w:val="28"/>
+        </w:rPr>
+        <w:t xml:space="preserve">, передачи случайного Е, приеме сгенерированного пользователем </w:t>
+      </w:r>
+      <w:r>
+        <w:rPr>
+          <w:rFonts w:ascii="Times New Roman" w:hAnsi="Times New Roman" w:cs="Times New Roman"/>
+          <w:sz w:val="28"/>
+          <w:szCs w:val="28"/>
+          <w:lang w:val="en-US"/>
+        </w:rPr>
+        <w:t>Y</w:t>
+      </w:r>
+      <w:r>
+        <w:rPr>
+          <w:rFonts w:ascii="Times New Roman" w:hAnsi="Times New Roman" w:cs="Times New Roman"/>
+          <w:sz w:val="28"/>
+          <w:szCs w:val="28"/>
+        </w:rPr>
+        <w:t xml:space="preserve">, проверке правильности принятого </w:t>
+      </w:r>
+      <w:r>
+        <w:rPr>
+          <w:rFonts w:ascii="Times New Roman" w:hAnsi="Times New Roman" w:cs="Times New Roman"/>
+          <w:sz w:val="28"/>
+          <w:szCs w:val="28"/>
+          <w:lang w:val="en-US"/>
+        </w:rPr>
+        <w:t>Y</w:t>
+      </w:r>
+      <w:r>
+        <w:rPr>
+          <w:rFonts w:ascii="Times New Roman" w:hAnsi="Times New Roman" w:cs="Times New Roman"/>
+          <w:sz w:val="28"/>
+          <w:szCs w:val="28"/>
+        </w:rPr>
+        <w:t xml:space="preserve"> и </w:t>
+      </w:r>
+      <w:r>
+        <w:rPr>
+          <w:rFonts w:ascii="Times New Roman" w:hAnsi="Times New Roman" w:cs="Times New Roman"/>
+          <w:sz w:val="28"/>
+          <w:szCs w:val="28"/>
+        </w:rPr>
+        <w:t xml:space="preserve">отправка кода статуса ответа (либо </w:t>
+      </w:r>
+      <w:r>
+        <w:rPr>
+          <w:rFonts w:ascii="Times New Roman" w:hAnsi="Times New Roman" w:cs="Times New Roman"/>
+          <w:sz w:val="28"/>
+          <w:szCs w:val="28"/>
+          <w:lang w:val="en-US"/>
+        </w:rPr>
+        <w:t>SUCCESSFUL</w:t>
+      </w:r>
+      <w:r>
+        <w:rPr>
+          <w:rFonts w:ascii="Times New Roman" w:hAnsi="Times New Roman" w:cs="Times New Roman"/>
+          <w:sz w:val="28"/>
+          <w:szCs w:val="28"/>
+        </w:rPr>
+        <w:t xml:space="preserve">, либо </w:t>
+      </w:r>
+      <w:r>
+        <w:rPr>
+          <w:rFonts w:ascii="Times New Roman" w:hAnsi="Times New Roman" w:cs="Times New Roman"/>
+          <w:sz w:val="28"/>
+          <w:szCs w:val="28"/>
+          <w:lang w:val="en-US"/>
+        </w:rPr>
+        <w:t>ERROR</w:t>
+      </w:r>
+      <w:r>
+        <w:rPr>
+          <w:rFonts w:ascii="Times New Roman" w:hAnsi="Times New Roman" w:cs="Times New Roman"/>
+          <w:sz w:val="28"/>
+          <w:szCs w:val="28"/>
+        </w:rPr>
+        <w:t>)</w:t>
+      </w:r>
+    </w:p>
+    <w:p>
+      <w:pPr>
+        <w:pStyle w:val="a7"/>
+        <w:widowControl/>
+        <w:suppressAutoHyphens w:val="0"/>
+        <w:autoSpaceDN/>
+        <w:snapToGrid/>
+        <w:spacing w:after="480" w:line="360" w:lineRule="auto"/>
+        <w:ind w:left="0" w:firstLine="567"/>
+        <w:jc w:val="both"/>
+        <w:textAlignment w:val="auto"/>
+        <w:rPr>
+          <w:rFonts w:ascii="Times New Roman" w:hAnsi="Times New Roman" w:cs="Times New Roman"/>
+          <w:sz w:val="28"/>
+          <w:szCs w:val="28"/>
+        </w:rPr>
+      </w:pPr>
+      <w:r>
+        <w:rPr>
+          <w:rFonts w:ascii="Times New Roman" w:hAnsi="Times New Roman" w:cs="Times New Roman"/>
+          <w:sz w:val="28"/>
+          <w:szCs w:val="28"/>
+        </w:rPr>
+        <w:t>Дальше вывод логов пользователя при той же сессии, что была показана выше:</w:t>
+      </w:r>
+    </w:p>
+    <w:p>
+      <w:pPr>
+        <w:pStyle w:val="a7"/>
+        <w:keepNext/>
+        <w:widowControl/>
+        <w:suppressAutoHyphens w:val="0"/>
+        <w:autoSpaceDN/>
+        <w:snapToGrid/>
+        <w:spacing w:after="480" w:line="360" w:lineRule="auto"/>
+        <w:ind w:left="0" w:firstLine="0"/>
+        <w:jc w:val="center"/>
+        <w:textAlignment w:val="auto"/>
+        <w:rPr>
+          <w:rFonts w:ascii="Times New Roman" w:hAnsi="Times New Roman" w:cs="Times New Roman"/>
+          <w:i/>
+          <w:sz w:val="28"/>
+          <w:szCs w:val="28"/>
+        </w:rPr>
+      </w:pPr>
+      <w:r>
+        <w:rPr>
+          <w:rFonts w:ascii="Times New Roman" w:hAnsi="Times New Roman" w:cs="Times New Roman"/>
+          <w:noProof/>
+          <w:sz w:val="28"/>
+          <w:szCs w:val="28"/>
+        </w:rPr>
+        <w:drawing>
+          <wp:inline distT="0" distB="0" distL="0" distR="0" wp14:anchorId="677AD4A3" wp14:editId="2E4B5C86">
+            <wp:extent cx="5061097" cy="6483943"/>
+            <wp:effectExtent l="0" t="0" r="6350" b="0"/>
+            <wp:docPr id="2" name="Рисунок 2"/>
+            <wp:cNvGraphicFramePr>
+              <a:graphicFrameLocks xmlns:a="http://schemas.openxmlformats.org/drawingml/2006/main" noChangeAspect="1"/>
+            </wp:cNvGraphicFramePr>
+            <a:graphic xmlns:a="http://schemas.openxmlformats.org/drawingml/2006/main">
+              <a:graphicData uri="http://schemas.openxmlformats.org/drawingml/2006/picture">
+                <pic:pic xmlns:pic="http://schemas.openxmlformats.org/drawingml/2006/picture">
+                  <pic:nvPicPr>
+                    <pic:cNvPr id="0" name="Picture 4"/>
+                    <pic:cNvPicPr>
+                      <a:picLocks noChangeAspect="1" noChangeArrowheads="1"/>
+                    </pic:cNvPicPr>
+                  </pic:nvPicPr>
+                  <pic:blipFill>
+                    <a:blip r:embed="rId9">
+                      <a:extLst>
+                        <a:ext uri="{28A0092B-C50C-407E-A947-70E740481C1C}">
+                          <a14:useLocalDpi xmlns:a14="http://schemas.microsoft.com/office/drawing/2010/main" val="0"/>
+                        </a:ext>
+                      </a:extLst>
+                    </a:blip>
+                    <a:srcRect/>
+                    <a:stretch>
+                      <a:fillRect/>
+                    </a:stretch>
+                  </pic:blipFill>
+                  <pic:spPr bwMode="auto">
+                    <a:xfrm>
+                      <a:off x="0" y="0"/>
+                      <a:ext cx="5073312" cy="6499591"/>
+                    </a:xfrm>
+                    <a:prstGeom prst="rect">
+                      <a:avLst/>
+                    </a:prstGeom>
+                    <a:noFill/>
+                    <a:ln>
+                      <a:noFill/>
+                    </a:ln>
+                  </pic:spPr>
+                </pic:pic>
+              </a:graphicData>
+            </a:graphic>
+          </wp:inline>
+        </w:drawing>
+      </w:r>
+    </w:p>
+    <w:p>
+      <w:pPr>
+        <w:pStyle w:val="a7"/>
+        <w:keepNext/>
+        <w:widowControl/>
+        <w:suppressAutoHyphens w:val="0"/>
+        <w:autoSpaceDN/>
+        <w:snapToGrid/>
+        <w:spacing w:after="480" w:line="360" w:lineRule="auto"/>
+        <w:ind w:left="0" w:firstLine="0"/>
+        <w:jc w:val="center"/>
+        <w:textAlignment w:val="auto"/>
+        <w:rPr>
+          <w:rFonts w:ascii="Times New Roman" w:hAnsi="Times New Roman" w:cs="Times New Roman"/>
+          <w:sz w:val="28"/>
+          <w:szCs w:val="28"/>
+        </w:rPr>
+      </w:pPr>
+      <w:r>
+        <w:rPr>
+          <w:rFonts w:ascii="Times New Roman" w:hAnsi="Times New Roman" w:cs="Times New Roman"/>
+          <w:sz w:val="28"/>
+          <w:szCs w:val="28"/>
+        </w:rPr>
+        <w:t xml:space="preserve">Рисунок </w:t>
+      </w:r>
+      <w:r>
+        <w:rPr>
+          <w:rFonts w:ascii="Times New Roman" w:hAnsi="Times New Roman" w:cs="Times New Roman"/>
+          <w:sz w:val="28"/>
+          <w:szCs w:val="28"/>
+        </w:rPr>
+        <w:fldChar w:fldCharType="begin"/>
+      </w:r>
+      <w:r>
+        <w:rPr>
+          <w:rFonts w:ascii="Times New Roman" w:hAnsi="Times New Roman" w:cs="Times New Roman"/>
+          <w:sz w:val="28"/>
+          <w:szCs w:val="28"/>
+        </w:rPr>
+        <w:instrText xml:space="preserve"> SEQ Рисунок \* ARABIC </w:instrText>
+      </w:r>
+      <w:r>
+        <w:rPr>
+          <w:rFonts w:ascii="Times New Roman" w:hAnsi="Times New Roman" w:cs="Times New Roman"/>
+          <w:sz w:val="28"/>
+          <w:szCs w:val="28"/>
+        </w:rPr>
+        <w:fldChar w:fldCharType="separate"/>
+      </w:r>
+      <w:r>
+        <w:rPr>
+          <w:rFonts w:ascii="Times New Roman" w:hAnsi="Times New Roman" w:cs="Times New Roman"/>
+          <w:noProof/>
+          <w:sz w:val="28"/>
+          <w:szCs w:val="28"/>
+        </w:rPr>
+        <w:t>2</w:t>
+      </w:r>
+      <w:r>
+        <w:rPr>
+          <w:rFonts w:ascii="Times New Roman" w:hAnsi="Times New Roman" w:cs="Times New Roman"/>
+          <w:sz w:val="28"/>
+          <w:szCs w:val="28"/>
+        </w:rPr>
+        <w:fldChar w:fldCharType="end"/>
+      </w:r>
+      <w:r>
+        <w:rPr>
+          <w:rFonts w:ascii="Times New Roman" w:hAnsi="Times New Roman" w:cs="Times New Roman"/>
+          <w:sz w:val="28"/>
+          <w:szCs w:val="28"/>
+        </w:rPr>
+        <w:t xml:space="preserve"> - Пример логов пользователя</w:t>
+      </w:r>
+    </w:p>
+    <w:p>
+      <w:pPr>
+        <w:pStyle w:val="a7"/>
+        <w:keepNext/>
+        <w:widowControl/>
+        <w:suppressAutoHyphens w:val="0"/>
+        <w:autoSpaceDN/>
+        <w:snapToGrid/>
+        <w:spacing w:after="480" w:line="360" w:lineRule="auto"/>
+        <w:ind w:left="0" w:firstLine="567"/>
+        <w:jc w:val="both"/>
+        <w:textAlignment w:val="auto"/>
+        <w:rPr>
+          <w:rFonts w:ascii="Times New Roman" w:hAnsi="Times New Roman" w:cs="Times New Roman"/>
+          <w:sz w:val="28"/>
+          <w:szCs w:val="28"/>
+        </w:rPr>
+      </w:pPr>
+      <w:r>
+        <w:rPr>
+          <w:rFonts w:ascii="Times New Roman" w:hAnsi="Times New Roman" w:cs="Times New Roman"/>
+          <w:sz w:val="28"/>
+          <w:szCs w:val="28"/>
+        </w:rPr>
+        <w:t>В логах пользователя можно увидеть соединение с сервером, прием</w:t>
+      </w:r>
+      <w:r>
+        <w:rPr>
+          <w:rFonts w:ascii="Times New Roman" w:hAnsi="Times New Roman" w:cs="Times New Roman"/>
+          <w:sz w:val="28"/>
+          <w:szCs w:val="28"/>
+        </w:rPr>
+        <w:t>е</w:t>
+      </w:r>
+      <w:r>
+        <w:rPr>
+          <w:rFonts w:ascii="Times New Roman" w:hAnsi="Times New Roman" w:cs="Times New Roman"/>
+          <w:sz w:val="28"/>
+          <w:szCs w:val="28"/>
+        </w:rPr>
+        <w:t xml:space="preserve"> открыт</w:t>
+      </w:r>
+      <w:r>
+        <w:rPr>
+          <w:rFonts w:ascii="Times New Roman" w:hAnsi="Times New Roman" w:cs="Times New Roman"/>
+          <w:sz w:val="28"/>
+          <w:szCs w:val="28"/>
+        </w:rPr>
+        <w:t>ых</w:t>
+      </w:r>
+      <w:r>
+        <w:rPr>
+          <w:rFonts w:ascii="Times New Roman" w:hAnsi="Times New Roman" w:cs="Times New Roman"/>
+          <w:sz w:val="28"/>
+          <w:szCs w:val="28"/>
+        </w:rPr>
+        <w:t xml:space="preserve"> ключ</w:t>
+      </w:r>
+      <w:r>
+        <w:rPr>
+          <w:rFonts w:ascii="Times New Roman" w:hAnsi="Times New Roman" w:cs="Times New Roman"/>
+          <w:sz w:val="28"/>
+          <w:szCs w:val="28"/>
+        </w:rPr>
+        <w:t xml:space="preserve">ей </w:t>
+      </w:r>
+      <w:r>
+        <w:rPr>
+          <w:rFonts w:ascii="Times New Roman" w:hAnsi="Times New Roman" w:cs="Times New Roman"/>
+          <w:sz w:val="28"/>
+          <w:szCs w:val="28"/>
+          <w:lang w:val="en-US"/>
+        </w:rPr>
+        <w:t>N</w:t>
+      </w:r>
+      <w:r>
+        <w:rPr>
+          <w:rFonts w:ascii="Times New Roman" w:hAnsi="Times New Roman" w:cs="Times New Roman"/>
+          <w:sz w:val="28"/>
+          <w:szCs w:val="28"/>
+        </w:rPr>
+        <w:t xml:space="preserve"> и </w:t>
+      </w:r>
+      <w:r>
+        <w:rPr>
+          <w:rFonts w:ascii="Times New Roman" w:hAnsi="Times New Roman" w:cs="Times New Roman"/>
+          <w:sz w:val="28"/>
+          <w:szCs w:val="28"/>
+          <w:lang w:val="en-US"/>
+        </w:rPr>
+        <w:t>V</w:t>
+      </w:r>
+      <w:r>
+        <w:rPr>
+          <w:rFonts w:ascii="Times New Roman" w:hAnsi="Times New Roman" w:cs="Times New Roman"/>
+          <w:sz w:val="28"/>
+          <w:szCs w:val="28"/>
+        </w:rPr>
+        <w:t xml:space="preserve">, передаче сгенерированного открытого ключа </w:t>
+      </w:r>
+      <w:r>
+        <w:rPr>
+          <w:rFonts w:ascii="Times New Roman" w:hAnsi="Times New Roman" w:cs="Times New Roman"/>
+          <w:sz w:val="28"/>
+          <w:szCs w:val="28"/>
+          <w:lang w:val="en-US"/>
+        </w:rPr>
+        <w:t>V</w:t>
+      </w:r>
+      <w:r>
+        <w:rPr>
+          <w:rFonts w:ascii="Times New Roman" w:hAnsi="Times New Roman" w:cs="Times New Roman"/>
+          <w:sz w:val="28"/>
+          <w:szCs w:val="28"/>
+        </w:rPr>
+        <w:t xml:space="preserve">, на </w:t>
+      </w:r>
+      <w:r>
+        <w:rPr>
+          <w:rFonts w:ascii="Times New Roman" w:hAnsi="Times New Roman" w:cs="Times New Roman"/>
+          <w:sz w:val="28"/>
+          <w:szCs w:val="28"/>
+        </w:rPr>
+        <w:lastRenderedPageBreak/>
+        <w:t xml:space="preserve">основе закрытого ключа, который не показан в логах по понятным причинам, отправке открытого ключа </w:t>
+      </w:r>
+      <w:r>
+        <w:rPr>
+          <w:rFonts w:ascii="Times New Roman" w:hAnsi="Times New Roman" w:cs="Times New Roman"/>
+          <w:sz w:val="28"/>
+          <w:szCs w:val="28"/>
+          <w:lang w:val="en-US"/>
+        </w:rPr>
+        <w:t>X</w:t>
+      </w:r>
+      <w:r>
+        <w:rPr>
+          <w:rFonts w:ascii="Times New Roman" w:hAnsi="Times New Roman" w:cs="Times New Roman"/>
+          <w:sz w:val="28"/>
+          <w:szCs w:val="28"/>
+        </w:rPr>
+        <w:t xml:space="preserve">, сгенерированного на основе случайного большого числа </w:t>
+      </w:r>
+      <w:r>
+        <w:rPr>
+          <w:rFonts w:ascii="Times New Roman" w:hAnsi="Times New Roman" w:cs="Times New Roman"/>
+          <w:sz w:val="28"/>
+          <w:szCs w:val="28"/>
+          <w:lang w:val="en-US"/>
+        </w:rPr>
+        <w:t>R</w:t>
+      </w:r>
+      <w:r>
+        <w:rPr>
+          <w:rFonts w:ascii="Times New Roman" w:hAnsi="Times New Roman" w:cs="Times New Roman"/>
+          <w:sz w:val="28"/>
+          <w:szCs w:val="28"/>
+        </w:rPr>
+        <w:t xml:space="preserve">, приеме параметра </w:t>
+      </w:r>
+      <w:r>
+        <w:rPr>
+          <w:rFonts w:ascii="Times New Roman" w:hAnsi="Times New Roman" w:cs="Times New Roman"/>
+          <w:sz w:val="28"/>
+          <w:szCs w:val="28"/>
+          <w:lang w:val="en-US"/>
+        </w:rPr>
+        <w:t>E</w:t>
+      </w:r>
+      <w:r>
+        <w:rPr>
+          <w:rFonts w:ascii="Times New Roman" w:hAnsi="Times New Roman" w:cs="Times New Roman"/>
+          <w:sz w:val="28"/>
+          <w:szCs w:val="28"/>
+        </w:rPr>
+        <w:t xml:space="preserve">, </w:t>
+      </w:r>
+      <w:r>
+        <w:rPr>
+          <w:rFonts w:ascii="Times New Roman" w:hAnsi="Times New Roman" w:cs="Times New Roman"/>
+          <w:sz w:val="28"/>
+          <w:szCs w:val="28"/>
+        </w:rPr>
+        <w:t xml:space="preserve">отправке ответного ключа </w:t>
+      </w:r>
+      <w:r>
+        <w:rPr>
+          <w:rFonts w:ascii="Times New Roman" w:hAnsi="Times New Roman" w:cs="Times New Roman"/>
+          <w:sz w:val="28"/>
+          <w:szCs w:val="28"/>
+          <w:lang w:val="en-US"/>
+        </w:rPr>
+        <w:t>Y</w:t>
+      </w:r>
+      <w:r>
+        <w:rPr>
+          <w:rFonts w:ascii="Times New Roman" w:hAnsi="Times New Roman" w:cs="Times New Roman"/>
+          <w:sz w:val="28"/>
+          <w:szCs w:val="28"/>
+        </w:rPr>
+        <w:t xml:space="preserve"> и получение кода статуса ответа (в данном случае это </w:t>
+      </w:r>
+      <w:r>
+        <w:rPr>
+          <w:rFonts w:ascii="Times New Roman" w:hAnsi="Times New Roman" w:cs="Times New Roman"/>
+          <w:sz w:val="28"/>
+          <w:szCs w:val="28"/>
+          <w:lang w:val="en-US"/>
+        </w:rPr>
+        <w:t>SUCCESSFUL</w:t>
+      </w:r>
+      <w:r>
+        <w:rPr>
+          <w:rFonts w:ascii="Times New Roman" w:hAnsi="Times New Roman" w:cs="Times New Roman"/>
+          <w:sz w:val="28"/>
+          <w:szCs w:val="28"/>
+        </w:rPr>
+        <w:t>)</w:t>
+      </w:r>
+      <w:r>
+        <w:rPr>
+          <w:rFonts w:ascii="Times New Roman" w:hAnsi="Times New Roman" w:cs="Times New Roman"/>
+          <w:sz w:val="28"/>
+          <w:szCs w:val="28"/>
+        </w:rPr>
+        <w:t xml:space="preserve">. В случае, если хотя бы в одном из раундом сервер ответит кодом </w:t>
+      </w:r>
+      <w:r>
+        <w:rPr>
+          <w:rFonts w:ascii="Times New Roman" w:hAnsi="Times New Roman" w:cs="Times New Roman"/>
+          <w:sz w:val="28"/>
+          <w:szCs w:val="28"/>
+          <w:lang w:val="en-US"/>
+        </w:rPr>
+        <w:t>ERROR</w:t>
+      </w:r>
+      <w:r>
+        <w:rPr>
+          <w:rFonts w:ascii="Times New Roman" w:hAnsi="Times New Roman" w:cs="Times New Roman"/>
+          <w:sz w:val="28"/>
+          <w:szCs w:val="28"/>
+        </w:rPr>
+        <w:t xml:space="preserve">, </w:t>
+      </w:r>
+      <w:r>
+        <w:rPr>
+          <w:rFonts w:ascii="Times New Roman" w:hAnsi="Times New Roman" w:cs="Times New Roman"/>
+          <w:sz w:val="28"/>
+          <w:szCs w:val="28"/>
+        </w:rPr>
+        <w:t>авторизация не проходит и клиент отключается.</w:t>
+      </w:r>
+    </w:p>
+    <w:p>
+      <w:pPr>
+        <w:pStyle w:val="a7"/>
+        <w:keepNext/>
+        <w:widowControl/>
+        <w:suppressAutoHyphens w:val="0"/>
+        <w:autoSpaceDN/>
+        <w:snapToGrid/>
+        <w:spacing w:after="480" w:line="360" w:lineRule="auto"/>
+        <w:ind w:left="0" w:firstLine="567"/>
+        <w:jc w:val="both"/>
+        <w:textAlignment w:val="auto"/>
+        <w:rPr>
+          <w:rFonts w:ascii="Times New Roman" w:hAnsi="Times New Roman" w:cs="Times New Roman"/>
+          <w:sz w:val="28"/>
+          <w:szCs w:val="28"/>
+        </w:rPr>
+      </w:pPr>
+      <w:r>
+        <w:rPr>
+          <w:rFonts w:ascii="Times New Roman" w:hAnsi="Times New Roman" w:cs="Times New Roman"/>
+          <w:sz w:val="28"/>
+          <w:szCs w:val="28"/>
+        </w:rPr>
+        <w:t>Дальше вывод логов мошенника при той же сессии, что была показана выше:</w:t>
+      </w:r>
+    </w:p>
+    <w:p>
+      <w:pPr>
+        <w:pStyle w:val="a7"/>
+        <w:keepNext/>
+        <w:widowControl/>
+        <w:suppressAutoHyphens w:val="0"/>
+        <w:autoSpaceDN/>
+        <w:snapToGrid/>
+        <w:spacing w:after="480" w:line="360" w:lineRule="auto"/>
+        <w:ind w:left="0" w:firstLine="0"/>
+        <w:jc w:val="center"/>
+        <w:textAlignment w:val="auto"/>
+        <w:rPr>
+          <w:rFonts w:ascii="Times New Roman" w:hAnsi="Times New Roman" w:cs="Times New Roman"/>
+          <w:sz w:val="28"/>
+          <w:szCs w:val="28"/>
+        </w:rPr>
+      </w:pPr>
+      <w:r>
+        <w:rPr>
+          <w:rFonts w:ascii="Times New Roman" w:hAnsi="Times New Roman" w:cs="Times New Roman"/>
+          <w:noProof/>
+          <w:sz w:val="28"/>
+          <w:szCs w:val="28"/>
+        </w:rPr>
+        <w:drawing>
+          <wp:inline distT="0" distB="0" distL="0" distR="0" wp14:anchorId="5F034DB5" wp14:editId="09CCDF87">
+            <wp:extent cx="6364000" cy="3296093"/>
+            <wp:effectExtent l="0" t="0" r="0" b="0"/>
+            <wp:docPr id="3" name="Рисунок 3"/>
+            <wp:cNvGraphicFramePr>
+              <a:graphicFrameLocks xmlns:a="http://schemas.openxmlformats.org/drawingml/2006/main" noChangeAspect="1"/>
+            </wp:cNvGraphicFramePr>
+            <a:graphic xmlns:a="http://schemas.openxmlformats.org/drawingml/2006/main">
+              <a:graphicData uri="http://schemas.openxmlformats.org/drawingml/2006/picture">
+                <pic:pic xmlns:pic="http://schemas.openxmlformats.org/drawingml/2006/picture">
+                  <pic:nvPicPr>
+                    <pic:cNvPr id="0" name="Picture 5"/>
+                    <pic:cNvPicPr>
+                      <a:picLocks noChangeAspect="1" noChangeArrowheads="1"/>
+                    </pic:cNvPicPr>
+                  </pic:nvPicPr>
+                  <pic:blipFill>
+                    <a:blip r:embed="rId10">
+                      <a:extLst>
+                        <a:ext uri="{28A0092B-C50C-407E-A947-70E740481C1C}">
+                          <a14:useLocalDpi xmlns:a14="http://schemas.microsoft.com/office/drawing/2010/main" val="0"/>
+                        </a:ext>
+                      </a:extLst>
+                    </a:blip>
+                    <a:srcRect/>
+                    <a:stretch>
+                      <a:fillRect/>
+                    </a:stretch>
+                  </pic:blipFill>
+                  <pic:spPr bwMode="auto">
+                    <a:xfrm>
+                      <a:off x="0" y="0"/>
+                      <a:ext cx="6372674" cy="3300586"/>
+                    </a:xfrm>
+                    <a:prstGeom prst="rect">
+                      <a:avLst/>
+                    </a:prstGeom>
+                    <a:noFill/>
+                    <a:ln>
+                      <a:noFill/>
+                    </a:ln>
+                  </pic:spPr>
+                </pic:pic>
+              </a:graphicData>
+            </a:graphic>
+          </wp:inline>
+        </w:drawing>
+      </w:r>
+      <w:r>
+        <w:rPr>
+          <w:rFonts w:ascii="Times New Roman" w:hAnsi="Times New Roman" w:cs="Times New Roman"/>
+          <w:sz w:val="28"/>
+          <w:szCs w:val="28"/>
+        </w:rPr>
+        <w:t xml:space="preserve">Рисунок </w:t>
+      </w:r>
+      <w:r>
+        <w:rPr>
+          <w:rFonts w:ascii="Times New Roman" w:hAnsi="Times New Roman" w:cs="Times New Roman"/>
+          <w:sz w:val="28"/>
+          <w:szCs w:val="28"/>
+        </w:rPr>
+        <w:fldChar w:fldCharType="begin"/>
+      </w:r>
+      <w:r>
+        <w:rPr>
+          <w:rFonts w:ascii="Times New Roman" w:hAnsi="Times New Roman" w:cs="Times New Roman"/>
+          <w:sz w:val="28"/>
+          <w:szCs w:val="28"/>
+        </w:rPr>
+        <w:instrText xml:space="preserve"> SEQ Рисунок \* ARABIC </w:instrText>
+      </w:r>
+      <w:r>
+        <w:rPr>
+          <w:rFonts w:ascii="Times New Roman" w:hAnsi="Times New Roman" w:cs="Times New Roman"/>
+          <w:sz w:val="28"/>
+          <w:szCs w:val="28"/>
+        </w:rPr>
+        <w:fldChar w:fldCharType="separate"/>
+      </w:r>
+      <w:r>
+        <w:rPr>
+          <w:rFonts w:ascii="Times New Roman" w:hAnsi="Times New Roman" w:cs="Times New Roman"/>
+          <w:noProof/>
+          <w:sz w:val="28"/>
+          <w:szCs w:val="28"/>
+        </w:rPr>
+        <w:t>3</w:t>
+      </w:r>
+      <w:r>
+        <w:rPr>
+          <w:rFonts w:ascii="Times New Roman" w:hAnsi="Times New Roman" w:cs="Times New Roman"/>
+          <w:sz w:val="28"/>
+          <w:szCs w:val="28"/>
+        </w:rPr>
+        <w:fldChar w:fldCharType="end"/>
+      </w:r>
+      <w:r>
+        <w:rPr>
+          <w:rFonts w:ascii="Times New Roman" w:hAnsi="Times New Roman" w:cs="Times New Roman"/>
+          <w:sz w:val="28"/>
+          <w:szCs w:val="28"/>
+        </w:rPr>
+        <w:t xml:space="preserve"> – Пример логов мошенника</w:t>
+      </w:r>
+    </w:p>
+    <w:p>
+      <w:pPr>
+        <w:pStyle w:val="a7"/>
+        <w:keepNext/>
+        <w:widowControl/>
+        <w:suppressAutoHyphens w:val="0"/>
+        <w:autoSpaceDN/>
+        <w:snapToGrid/>
+        <w:spacing w:after="480" w:line="360" w:lineRule="auto"/>
+        <w:ind w:left="0" w:firstLine="567"/>
+        <w:jc w:val="both"/>
+        <w:textAlignment w:val="auto"/>
+        <w:rPr>
+          <w:rFonts w:ascii="Times New Roman" w:hAnsi="Times New Roman" w:cs="Times New Roman"/>
+          <w:sz w:val="28"/>
+          <w:szCs w:val="28"/>
+        </w:rPr>
+      </w:pPr>
+      <w:r>
+        <w:rPr>
+          <w:rFonts w:ascii="Times New Roman" w:hAnsi="Times New Roman" w:cs="Times New Roman"/>
+          <w:sz w:val="28"/>
+          <w:szCs w:val="28"/>
+        </w:rPr>
+        <w:t xml:space="preserve">В данных логах можно увидеть, как мошенник подключается к серверу, получает открытые ключи </w:t>
+      </w:r>
+      <w:r>
+        <w:rPr>
+          <w:rFonts w:ascii="Times New Roman" w:hAnsi="Times New Roman" w:cs="Times New Roman"/>
+          <w:sz w:val="28"/>
+          <w:szCs w:val="28"/>
+          <w:lang w:val="en-US"/>
+        </w:rPr>
+        <w:t>N</w:t>
+      </w:r>
+      <w:r>
+        <w:rPr>
+          <w:rFonts w:ascii="Times New Roman" w:hAnsi="Times New Roman" w:cs="Times New Roman"/>
+          <w:sz w:val="28"/>
+          <w:szCs w:val="28"/>
+        </w:rPr>
+        <w:t xml:space="preserve"> и </w:t>
+      </w:r>
+      <w:r>
+        <w:rPr>
+          <w:rFonts w:ascii="Times New Roman" w:hAnsi="Times New Roman" w:cs="Times New Roman"/>
+          <w:sz w:val="28"/>
+          <w:szCs w:val="28"/>
+          <w:lang w:val="en-US"/>
+        </w:rPr>
+        <w:t>V</w:t>
+      </w:r>
+      <w:r>
+        <w:rPr>
+          <w:rFonts w:ascii="Times New Roman" w:hAnsi="Times New Roman" w:cs="Times New Roman"/>
+          <w:sz w:val="28"/>
+          <w:szCs w:val="28"/>
+        </w:rPr>
+        <w:t>, получает параметр Е и пытается подобрать</w:t>
+      </w:r>
+      <w:r>
+        <w:rPr>
+          <w:rFonts w:ascii="Times New Roman" w:hAnsi="Times New Roman" w:cs="Times New Roman"/>
+          <w:sz w:val="28"/>
+          <w:szCs w:val="28"/>
+        </w:rPr>
+        <w:t xml:space="preserve"> ключи </w:t>
+      </w:r>
+      <w:r>
+        <w:rPr>
+          <w:rFonts w:ascii="Times New Roman" w:hAnsi="Times New Roman" w:cs="Times New Roman"/>
+          <w:sz w:val="28"/>
+          <w:szCs w:val="28"/>
+          <w:lang w:val="en-US"/>
+        </w:rPr>
+        <w:t>Y</w:t>
+      </w:r>
+      <w:r>
+        <w:rPr>
+          <w:rFonts w:ascii="Times New Roman" w:hAnsi="Times New Roman" w:cs="Times New Roman"/>
+          <w:sz w:val="28"/>
+          <w:szCs w:val="28"/>
+        </w:rPr>
+        <w:t xml:space="preserve"> </w:t>
+      </w:r>
+      <w:r>
+        <w:rPr>
+          <w:rFonts w:ascii="Times New Roman" w:hAnsi="Times New Roman" w:cs="Times New Roman"/>
+          <w:sz w:val="28"/>
+          <w:szCs w:val="28"/>
+        </w:rPr>
+        <w:t xml:space="preserve">и </w:t>
+      </w:r>
+      <w:r>
+        <w:rPr>
+          <w:rFonts w:ascii="Times New Roman" w:hAnsi="Times New Roman" w:cs="Times New Roman"/>
+          <w:sz w:val="28"/>
+          <w:szCs w:val="28"/>
+          <w:lang w:val="en-US"/>
+        </w:rPr>
+        <w:t>X</w:t>
+      </w:r>
+      <w:r>
+        <w:rPr>
+          <w:rFonts w:ascii="Times New Roman" w:hAnsi="Times New Roman" w:cs="Times New Roman"/>
+          <w:sz w:val="28"/>
+          <w:szCs w:val="28"/>
+        </w:rPr>
+        <w:t xml:space="preserve">. Как видно при Е равным 0 у мошенника получается обмануть сервер, так как по алгоритму Фиата-Шамира в данном случае клиенту необходимо </w:t>
+      </w:r>
+      <w:r>
+        <w:rPr>
+          <w:rFonts w:ascii="Times New Roman" w:hAnsi="Times New Roman" w:cs="Times New Roman"/>
+          <w:sz w:val="28"/>
+          <w:szCs w:val="28"/>
+        </w:rPr>
+        <w:t xml:space="preserve">передать в ответе ключ </w:t>
+      </w:r>
+      <m:oMath>
+        <m:r>
+          <w:rPr>
+            <w:rFonts w:ascii="Cambria Math" w:hAnsi="Cambria Math" w:cs="Times New Roman"/>
+            <w:sz w:val="28"/>
+            <w:szCs w:val="28"/>
+            <w:lang w:val="en-US"/>
+          </w:rPr>
+          <m:t>y</m:t>
+        </m:r>
+        <m:r>
+          <w:rPr>
+            <w:rFonts w:ascii="Cambria Math" w:hAnsi="Cambria Math" w:cs="Times New Roman"/>
+            <w:sz w:val="28"/>
+            <w:szCs w:val="28"/>
+          </w:rPr>
+          <m:t xml:space="preserve"> = </m:t>
+        </m:r>
+        <m:sSup>
+          <m:sSupPr>
+            <m:ctrlPr>
+              <w:rPr>
+                <w:rFonts w:ascii="Cambria Math" w:hAnsi="Cambria Math" w:cs="Times New Roman"/>
+                <w:i/>
+                <w:sz w:val="28"/>
+                <w:szCs w:val="28"/>
+                <w:lang w:val="en-US"/>
+              </w:rPr>
+            </m:ctrlPr>
+          </m:sSupPr>
+          <m:e>
+            <m:r>
+              <w:rPr>
+                <w:rFonts w:ascii="Cambria Math" w:hAnsi="Cambria Math" w:cs="Times New Roman"/>
+                <w:sz w:val="28"/>
+                <w:szCs w:val="28"/>
+                <w:lang w:val="en-US"/>
+              </w:rPr>
+              <m:t>v</m:t>
+            </m:r>
+          </m:e>
+          <m:sup>
+            <m:r>
+              <w:rPr>
+                <w:rFonts w:ascii="Cambria Math" w:hAnsi="Cambria Math" w:cs="Times New Roman"/>
+                <w:sz w:val="28"/>
+                <w:szCs w:val="28"/>
+              </w:rPr>
+              <m:t>2</m:t>
+            </m:r>
+          </m:sup>
+        </m:sSup>
+      </m:oMath>
+      <w:r>
+        <w:rPr>
+          <w:rFonts w:ascii="Times New Roman" w:hAnsi="Times New Roman" w:cs="Times New Roman"/>
+          <w:sz w:val="28"/>
+          <w:szCs w:val="28"/>
+        </w:rPr>
+        <w:t xml:space="preserve">,  следовательно, так как ключ </w:t>
+      </w:r>
+      <w:r>
+        <w:rPr>
+          <w:rFonts w:ascii="Times New Roman" w:hAnsi="Times New Roman" w:cs="Times New Roman"/>
+          <w:sz w:val="28"/>
+          <w:szCs w:val="28"/>
+          <w:lang w:val="en-US"/>
+        </w:rPr>
+        <w:t>V</w:t>
+      </w:r>
+      <w:r>
+        <w:rPr>
+          <w:rFonts w:ascii="Times New Roman" w:hAnsi="Times New Roman" w:cs="Times New Roman"/>
+          <w:sz w:val="28"/>
+          <w:szCs w:val="28"/>
+        </w:rPr>
+        <w:t xml:space="preserve"> известен </w:t>
+      </w:r>
+      <w:r>
+        <w:rPr>
+          <w:rFonts w:ascii="Times New Roman" w:hAnsi="Times New Roman" w:cs="Times New Roman"/>
+          <w:sz w:val="28"/>
+          <w:szCs w:val="28"/>
+        </w:rPr>
+        <w:t>мошеннику, то и обмануть сервер получается со 100% вероятностью. Но в следующем раунде мошеннику не везет и в качестве Е выпадет 1, и в этот раз сервер уже не удается обмануть.</w:t>
+      </w:r>
     </w:p>
     <w:p>
       <w:pPr>
@@ -32090,7 +33107,7 @@
       </w:pPr>
     </w:p>
     <w:sectPr>
-      <w:footerReference w:type="default" r:id="rId9"/>
+      <w:footerReference w:type="default" r:id="rId11"/>
       <w:pgSz w:w="11906" w:h="16838"/>
       <w:pgMar w:top="1134" w:right="850" w:bottom="1134" w:left="1701" w:header="708" w:footer="708" w:gutter="0"/>
       <w:cols w:space="708"/>
@@ -32219,7 +33236,7 @@
         <v:path o:extrusionok="f" gradientshapeok="t" o:connecttype="rect"/>
         <o:lock v:ext="edit" aspectratio="t"/>
       </v:shapetype>
-      <v:shape id="_x0000_i1036" type="#_x0000_t75" style="width:5.25pt;height:3.75pt;visibility:visible;mso-wrap-style:square" o:bullet="t">
+      <v:shape id="_x0000_i1072" type="#_x0000_t75" style="width:5pt;height:4.2pt;visibility:visible;mso-wrap-style:square" o:bullet="t">
         <v:imagedata r:id="rId1" o:title=""/>
       </v:shape>
     </w:pict>
@@ -35176,7 +36193,7 @@
 </file>
 
 <file path=customXml/itemProps1.xml><?xml version="1.0" encoding="utf-8"?>
-<ds:datastoreItem xmlns:ds="http://schemas.openxmlformats.org/officeDocument/2006/customXml" ds:itemID="{8A286A57-713A-4E52-9B80-FBC6E7325E4D}">
+<ds:datastoreItem xmlns:ds="http://schemas.openxmlformats.org/officeDocument/2006/customXml" ds:itemID="{DC6E3830-7E5D-48DC-AF51-466EB64319FC}">
   <ds:schemaRefs>
     <ds:schemaRef ds:uri="http://schemas.openxmlformats.org/officeDocument/2006/bibliography"/>
   </ds:schemaRefs>

</xml_diff>